<commit_message>
✅ Mark reviewed submissions as complete and remove from pending queue
</commit_message>
<xml_diff>
--- a/app/test_docs/Rubiqs Grader Security Overview.docx
+++ b/app/test_docs/Rubiqs Grader Security Overview.docx
@@ -14,7 +14,12 @@
           <w:b/>
           <w:bCs/>
         </w:rPr>
-        <w:t>Rubiqs Grader: Summary &amp; FERPA Compliance</w:t>
+        <w:t>Rubiqs Grader — FERPA-Compliant AI Grading Tool</w:t>
+      </w:r>
+    </w:p>
+    <w:p>
+      <w:r>
+        <w:t>Rubiqs Grader is an AI-powered LTI 1.3 tool designed for seamless integration with LMS platforms like Moodle and Canvas. It automates the grading of student submissions using GPT, based on instructor-defined rubrics and criteria. Instructors can configure assignments, review pending submissions, and approve or edit GPT-generated feedback before it’s posted to the gradebook.</w:t>
       </w:r>
     </w:p>
     <w:p>
@@ -27,482 +32,238 @@
       <w:r>
         <w:rPr>
           <w:b/>
-          <w:bCs/>
+          <w:noProof/>
         </w:rPr>
-        <w:t>What is Rubiqs Grader?</w:t>
+        <w:pict w14:anchorId="74E3305D">
+          <v:rect id="_x0000_i1026" alt="" style="width:468pt;height:.05pt;mso-width-percent:0;mso-height-percent:0;mso-width-percent:0;mso-height-percent:0" o:hralign="center" o:hrstd="t" o:hr="t" fillcolor="#a0a0a0" stroked="f"/>
+        </w:pict>
       </w:r>
     </w:p>
     <w:p>
-      <w:r>
+      <w:pPr>
         <w:rPr>
           <w:b/>
           <w:bCs/>
         </w:rPr>
-        <w:t>Rubiqs Grader</w:t>
-      </w:r>
+      </w:pPr>
       <w:r>
-        <w:t xml:space="preserve"> is an AI-powered assignment assessment tool designed for integration with LMS platforms like </w:t>
+        <w:rPr>
+          <w:rFonts w:ascii="Apple Color Emoji" w:hAnsi="Apple Color Emoji" w:cs="Apple Color Emoji"/>
+          <w:b/>
+          <w:bCs/>
+        </w:rPr>
+        <w:t>✅</w:t>
       </w:r>
       <w:r>
         <w:rPr>
           <w:b/>
           <w:bCs/>
         </w:rPr>
-        <w:t>Canvas</w:t>
+        <w:t xml:space="preserve"> Key Features:</w:t>
       </w:r>
+    </w:p>
+    <w:p>
+      <w:pPr>
+        <w:numPr>
+          <w:ilvl w:val="0"/>
+          <w:numId w:val="8"/>
+        </w:numPr>
+      </w:pPr>
       <w:r>
-        <w:t xml:space="preserve"> and </w:t>
+        <w:t>AI Grading Engine: Grades PDFs, DOCX, and text-based submissions using rubrics.</w:t>
+      </w:r>
+    </w:p>
+    <w:p>
+      <w:pPr>
+        <w:numPr>
+          <w:ilvl w:val="0"/>
+          <w:numId w:val="8"/>
+        </w:numPr>
+      </w:pPr>
+      <w:r>
+        <w:t>Instructor Approval Workflow: Instructors can review, edit, and approve GPT-generated grades.</w:t>
+      </w:r>
+    </w:p>
+    <w:p>
+      <w:pPr>
+        <w:numPr>
+          <w:ilvl w:val="0"/>
+          <w:numId w:val="8"/>
+        </w:numPr>
+      </w:pPr>
+      <w:r>
+        <w:t>Custom Rubric Upload: Rubrics are uploaded and stored per assignment by instructors or instructional designers.</w:t>
+      </w:r>
+    </w:p>
+    <w:p>
+      <w:pPr>
+        <w:numPr>
+          <w:ilvl w:val="0"/>
+          <w:numId w:val="8"/>
+        </w:numPr>
+      </w:pPr>
+      <w:r>
+        <w:t>Feedback Personalization: Includes faith-based, motivational, or neutral feedback modes.</w:t>
+      </w:r>
+    </w:p>
+    <w:p>
+      <w:pPr>
+        <w:numPr>
+          <w:ilvl w:val="0"/>
+          <w:numId w:val="8"/>
+        </w:numPr>
+      </w:pPr>
+      <w:r>
+        <w:t>Auto-Grade Posting via AGS: Pushes final scores and feedback to the LMS gradebook automatically.</w:t>
+      </w:r>
+    </w:p>
+    <w:p>
+      <w:pPr>
+        <w:numPr>
+          <w:ilvl w:val="0"/>
+          <w:numId w:val="8"/>
+        </w:numPr>
+      </w:pPr>
+      <w:proofErr w:type="spellStart"/>
+      <w:r>
+        <w:t>ZeroGPT</w:t>
+      </w:r>
+      <w:proofErr w:type="spellEnd"/>
+      <w:r>
+        <w:t xml:space="preserve"> Scan: Built-in AI writing detection tool for suspected AI-generated work.</w:t>
+      </w:r>
+    </w:p>
+    <w:p>
+      <w:pPr>
+        <w:rPr>
+          <w:b/>
+          <w:bCs/>
+        </w:rPr>
+      </w:pPr>
+      <w:r>
+        <w:rPr>
+          <w:b/>
+          <w:noProof/>
+        </w:rPr>
+        <w:pict w14:anchorId="4AC347DC">
+          <v:rect id="_x0000_i1025" alt="" style="width:468pt;height:.05pt;mso-width-percent:0;mso-height-percent:0;mso-width-percent:0;mso-height-percent:0" o:hralign="center" o:hrstd="t" o:hr="t" fillcolor="#a0a0a0" stroked="f"/>
+        </w:pict>
+      </w:r>
+    </w:p>
+    <w:p>
+      <w:pPr>
+        <w:rPr>
+          <w:b/>
+          <w:bCs/>
+        </w:rPr>
+      </w:pPr>
+      <w:r>
+        <w:rPr>
+          <w:rFonts w:ascii="Apple Color Emoji" w:hAnsi="Apple Color Emoji" w:cs="Apple Color Emoji"/>
+          <w:b/>
+          <w:bCs/>
+        </w:rPr>
+        <w:t>🛡️</w:t>
       </w:r>
       <w:r>
         <w:rPr>
           <w:b/>
           <w:bCs/>
         </w:rPr>
-        <w:t>Moodle</w:t>
-      </w:r>
-      <w:r>
-        <w:t xml:space="preserve"> via </w:t>
-      </w:r>
-      <w:r>
-        <w:rPr>
-          <w:b/>
-          <w:bCs/>
-        </w:rPr>
-        <w:t>LTI 1.3</w:t>
-      </w:r>
-      <w:r>
-        <w:t>. It streamlines the grading process by using GPT-based evaluation to analyze student submissions (DOCX, PDF, voice, or typed responses) against instructor-defined rubrics. Rubiqs provides personalized, rubric-aligned feedback and automatically posts grades to the LMS gradebook or queues them for instructor approval.</w:t>
+        <w:t xml:space="preserve"> FERPA Compliance Updates (April 2025):</w:t>
       </w:r>
     </w:p>
     <w:p>
       <w:r>
-        <w:t>Key features:</w:t>
+        <w:t>Rubiqs is now fully FERPA-compliant and ready for institutional deployment at universities like BYU:</w:t>
       </w:r>
     </w:p>
     <w:p>
       <w:pPr>
         <w:numPr>
           <w:ilvl w:val="0"/>
-          <w:numId w:val="1"/>
+          <w:numId w:val="9"/>
         </w:numPr>
       </w:pPr>
       <w:r>
-        <w:t>Auto-grades written submissions (DOCX, PDF)</w:t>
+        <w:t>No PII Stored: No personally identifiable information is saved in the database or transmitted unnecessarily.</w:t>
       </w:r>
     </w:p>
     <w:p>
       <w:pPr>
         <w:numPr>
           <w:ilvl w:val="0"/>
-          <w:numId w:val="1"/>
+          <w:numId w:val="9"/>
         </w:numPr>
       </w:pPr>
       <w:r>
-        <w:t>Supports voice-to-text and language proficiency assessments (Rubiqs Speak)</w:t>
+        <w:t xml:space="preserve">Encrypted Storage: All assignment files and rubrics are stored securely in </w:t>
+      </w:r>
+      <w:proofErr w:type="spellStart"/>
+      <w:r>
+        <w:t>Supabase</w:t>
+      </w:r>
+      <w:proofErr w:type="spellEnd"/>
+      <w:r>
+        <w:t xml:space="preserve"> with access controls.</w:t>
       </w:r>
     </w:p>
     <w:p>
       <w:pPr>
         <w:numPr>
           <w:ilvl w:val="0"/>
-          <w:numId w:val="1"/>
+          <w:numId w:val="9"/>
         </w:numPr>
       </w:pPr>
       <w:r>
-        <w:t>Customizable rubrics, tone, and difficulty levels</w:t>
+        <w:t>Student Data Minimization: Only essential metadata (e.g., LMS user ID, assignment name, submission text) is used temporarily for grading purposes.</w:t>
       </w:r>
     </w:p>
     <w:p>
       <w:pPr>
         <w:numPr>
           <w:ilvl w:val="0"/>
-          <w:numId w:val="1"/>
+          <w:numId w:val="9"/>
         </w:numPr>
       </w:pPr>
       <w:r>
-        <w:t>Instructor approval workflow for transparency and control</w:t>
+        <w:t>Instructor Access Only: Submissions requiring review are only visible to instructors within the LMS context.</w:t>
       </w:r>
     </w:p>
     <w:p>
       <w:pPr>
         <w:numPr>
           <w:ilvl w:val="0"/>
-          <w:numId w:val="1"/>
+          <w:numId w:val="9"/>
         </w:numPr>
       </w:pPr>
       <w:r>
-        <w:t xml:space="preserve">Seamless LMS integration with </w:t>
-      </w:r>
-      <w:r>
-        <w:rPr>
-          <w:b/>
-          <w:bCs/>
-        </w:rPr>
-        <w:t>LTI Advantage Assignment &amp; Grade Services (AGS)</w:t>
+        <w:lastRenderedPageBreak/>
+        <w:t>Audit Logs &amp; Transparency: Activity logs track grading actions, rubric changes, and instructor approvals for full traceability.</w:t>
       </w:r>
     </w:p>
     <w:p>
       <w:pPr>
         <w:numPr>
           <w:ilvl w:val="0"/>
-          <w:numId w:val="1"/>
+          <w:numId w:val="9"/>
         </w:numPr>
       </w:pPr>
       <w:r>
-        <w:t>Optional faith-aligned feedback for religious institutions (e.g., BYU, Seminaries &amp; Institutes)</w:t>
+        <w:t>Secure Hosting: Hosted on Render with SSL and tokenized LTI launches, restricting access to authorized LMS users only.</w:t>
       </w:r>
     </w:p>
     <w:p>
+      <w:pPr>
+        <w:numPr>
+          <w:ilvl w:val="0"/>
+          <w:numId w:val="9"/>
+        </w:numPr>
+      </w:pPr>
       <w:r>
-        <w:rPr>
-          <w:noProof/>
-        </w:rPr>
-        <w:pict w14:anchorId="1F7131A8">
-          <v:rect id="_x0000_i1025" alt="" style="width:468pt;height:.05pt;mso-width-percent:0;mso-height-percent:0;mso-width-percent:0;mso-height-percent:0" o:hralign="center" o:hrstd="t" o:hr="t" fillcolor="#a0a0a0" stroked="f"/>
-        </w:pict>
+        <w:t>Scoped Permissions: LTI scopes are minimal and purpose-specific, ensuring Rubiqs only accesses data required to perform grading.</w:t>
       </w:r>
     </w:p>
-    <w:p>
-      <w:pPr>
-        <w:rPr>
-          <w:b/>
-          <w:bCs/>
-        </w:rPr>
-      </w:pPr>
-      <w:r>
-        <w:rPr>
-          <w:b/>
-          <w:bCs/>
-        </w:rPr>
-        <w:t>Why Rubiqs is Secure &amp; FERPA-Compliant</w:t>
-      </w:r>
-    </w:p>
-    <w:p>
-      <w:r>
-        <w:t xml:space="preserve">Rubiqs was designed from the ground up with </w:t>
-      </w:r>
-      <w:r>
-        <w:rPr>
-          <w:b/>
-          <w:bCs/>
-        </w:rPr>
-        <w:t>student privacy and data security</w:t>
-      </w:r>
-      <w:r>
-        <w:t xml:space="preserve"> in mind. Here's how it meets FERPA standards:</w:t>
-      </w:r>
-    </w:p>
-    <w:p>
-      <w:pPr>
-        <w:rPr>
-          <w:b/>
-          <w:bCs/>
-        </w:rPr>
-      </w:pPr>
-      <w:r>
-        <w:rPr>
-          <w:b/>
-          <w:bCs/>
-        </w:rPr>
-        <w:t>1. No Storage of Personally Identifiable Information (PII)</w:t>
-      </w:r>
-    </w:p>
-    <w:p>
-      <w:pPr>
-        <w:numPr>
-          <w:ilvl w:val="0"/>
-          <w:numId w:val="2"/>
-        </w:numPr>
-      </w:pPr>
-      <w:r>
-        <w:t xml:space="preserve">Rubiqs </w:t>
-      </w:r>
-      <w:r>
-        <w:rPr>
-          <w:b/>
-          <w:bCs/>
-        </w:rPr>
-        <w:t>does not collect or permanently store student names, emails, or IDs</w:t>
-      </w:r>
-      <w:r>
-        <w:t>.</w:t>
-      </w:r>
-    </w:p>
-    <w:p>
-      <w:pPr>
-        <w:numPr>
-          <w:ilvl w:val="0"/>
-          <w:numId w:val="2"/>
-        </w:numPr>
-      </w:pPr>
-      <w:r>
-        <w:t>It processes LMS-generated LTI launch data temporarily to associate submissions with the correct assignment.</w:t>
-      </w:r>
-    </w:p>
-    <w:p>
-      <w:pPr>
-        <w:numPr>
-          <w:ilvl w:val="0"/>
-          <w:numId w:val="2"/>
-        </w:numPr>
-      </w:pPr>
-      <w:r>
-        <w:t>All submissions are stored using anonymized IDs or tokens.</w:t>
-      </w:r>
-    </w:p>
-    <w:p>
-      <w:pPr>
-        <w:rPr>
-          <w:b/>
-          <w:bCs/>
-        </w:rPr>
-      </w:pPr>
-      <w:r>
-        <w:rPr>
-          <w:b/>
-          <w:bCs/>
-        </w:rPr>
-        <w:t>2. Secure Data Handling</w:t>
-      </w:r>
-    </w:p>
-    <w:p>
-      <w:pPr>
-        <w:numPr>
-          <w:ilvl w:val="0"/>
-          <w:numId w:val="3"/>
-        </w:numPr>
-      </w:pPr>
-      <w:r>
-        <w:t xml:space="preserve">Files are uploaded over </w:t>
-      </w:r>
-      <w:r>
-        <w:rPr>
-          <w:b/>
-          <w:bCs/>
-        </w:rPr>
-        <w:t>SSL-encrypted HTTPS connections</w:t>
-      </w:r>
-      <w:r>
-        <w:t>.</w:t>
-      </w:r>
-    </w:p>
-    <w:p>
-      <w:pPr>
-        <w:numPr>
-          <w:ilvl w:val="0"/>
-          <w:numId w:val="3"/>
-        </w:numPr>
-      </w:pPr>
-      <w:r>
-        <w:t>Temporary file storage is used for grading; files are purged after processing or approval.</w:t>
-      </w:r>
-    </w:p>
-    <w:p>
-      <w:pPr>
-        <w:numPr>
-          <w:ilvl w:val="0"/>
-          <w:numId w:val="3"/>
-        </w:numPr>
-      </w:pPr>
-      <w:r>
-        <w:lastRenderedPageBreak/>
-        <w:t>GPT API calls redact personal identifiers before sending any data externally.</w:t>
-      </w:r>
-    </w:p>
-    <w:p>
-      <w:pPr>
-        <w:rPr>
-          <w:b/>
-          <w:bCs/>
-        </w:rPr>
-      </w:pPr>
-      <w:r>
-        <w:rPr>
-          <w:b/>
-          <w:bCs/>
-        </w:rPr>
-        <w:t>3. Instructor-Controlled Review Flow</w:t>
-      </w:r>
-    </w:p>
-    <w:p>
-      <w:pPr>
-        <w:numPr>
-          <w:ilvl w:val="0"/>
-          <w:numId w:val="4"/>
-        </w:numPr>
-      </w:pPr>
-      <w:r>
-        <w:t xml:space="preserve">Instructors can choose to </w:t>
-      </w:r>
-      <w:r>
-        <w:rPr>
-          <w:b/>
-          <w:bCs/>
-        </w:rPr>
-        <w:t>review, edit, and approve grades and feedback</w:t>
-      </w:r>
-      <w:r>
-        <w:t xml:space="preserve"> before they are released to students.</w:t>
-      </w:r>
-    </w:p>
-    <w:p>
-      <w:pPr>
-        <w:numPr>
-          <w:ilvl w:val="0"/>
-          <w:numId w:val="4"/>
-        </w:numPr>
-      </w:pPr>
-      <w:r>
-        <w:t>Feedback and scores are not returned to the LMS until an instructor explicitly approves them (if configured).</w:t>
-      </w:r>
-    </w:p>
-    <w:p>
-      <w:pPr>
-        <w:rPr>
-          <w:b/>
-          <w:bCs/>
-        </w:rPr>
-      </w:pPr>
-      <w:r>
-        <w:rPr>
-          <w:b/>
-          <w:bCs/>
-        </w:rPr>
-        <w:t>4. LTI 1.3 and OAuth 2.0 Authentication</w:t>
-      </w:r>
-    </w:p>
-    <w:p>
-      <w:pPr>
-        <w:numPr>
-          <w:ilvl w:val="0"/>
-          <w:numId w:val="5"/>
-        </w:numPr>
-      </w:pPr>
-      <w:r>
-        <w:t xml:space="preserve">Rubiqs uses </w:t>
-      </w:r>
-      <w:r>
-        <w:rPr>
-          <w:b/>
-          <w:bCs/>
-        </w:rPr>
-        <w:t xml:space="preserve">IMS </w:t>
-      </w:r>
-      <w:proofErr w:type="spellStart"/>
-      <w:r>
-        <w:rPr>
-          <w:b/>
-          <w:bCs/>
-        </w:rPr>
-        <w:t>Global's</w:t>
-      </w:r>
-      <w:proofErr w:type="spellEnd"/>
-      <w:r>
-        <w:rPr>
-          <w:b/>
-          <w:bCs/>
-        </w:rPr>
-        <w:t xml:space="preserve"> LTI 1.3 standard</w:t>
-      </w:r>
-      <w:r>
-        <w:t xml:space="preserve">, which mandates </w:t>
-      </w:r>
-      <w:r>
-        <w:rPr>
-          <w:b/>
-          <w:bCs/>
-        </w:rPr>
-        <w:t>secure OAuth 2.0 launch protocols</w:t>
-      </w:r>
-      <w:r>
-        <w:t>.</w:t>
-      </w:r>
-    </w:p>
-    <w:p>
-      <w:pPr>
-        <w:numPr>
-          <w:ilvl w:val="0"/>
-          <w:numId w:val="5"/>
-        </w:numPr>
-      </w:pPr>
-      <w:r>
-        <w:t>All launches are cryptographically verified and tied to pre-registered LMS clients (Canvas or Moodle).</w:t>
-      </w:r>
-    </w:p>
-    <w:p>
-      <w:pPr>
-        <w:rPr>
-          <w:b/>
-          <w:bCs/>
-        </w:rPr>
-      </w:pPr>
-      <w:r>
-        <w:rPr>
-          <w:b/>
-          <w:bCs/>
-        </w:rPr>
-        <w:t>5. FERPA-Compatible Hosting</w:t>
-      </w:r>
-    </w:p>
-    <w:p>
-      <w:pPr>
-        <w:numPr>
-          <w:ilvl w:val="0"/>
-          <w:numId w:val="6"/>
-        </w:numPr>
-      </w:pPr>
-      <w:r>
-        <w:t xml:space="preserve">Rubiqs is deployable on </w:t>
-      </w:r>
-      <w:r>
-        <w:rPr>
-          <w:b/>
-          <w:bCs/>
-        </w:rPr>
-        <w:t>FERPA-compliant hosting providers</w:t>
-      </w:r>
-      <w:r>
-        <w:t>, such as Render with US-based data centers.</w:t>
-      </w:r>
-    </w:p>
-    <w:p>
-      <w:pPr>
-        <w:numPr>
-          <w:ilvl w:val="0"/>
-          <w:numId w:val="6"/>
-        </w:numPr>
-      </w:pPr>
-      <w:r>
-        <w:t>Institutions can request custom hosting environments for added compliance.</w:t>
-      </w:r>
-    </w:p>
-    <w:p>
-      <w:pPr>
-        <w:rPr>
-          <w:b/>
-          <w:bCs/>
-        </w:rPr>
-      </w:pPr>
-      <w:r>
-        <w:rPr>
-          <w:b/>
-          <w:bCs/>
-        </w:rPr>
-        <w:t>6. Minimal Retention and Export Controls</w:t>
-      </w:r>
-    </w:p>
-    <w:p>
-      <w:pPr>
-        <w:numPr>
-          <w:ilvl w:val="0"/>
-          <w:numId w:val="7"/>
-        </w:numPr>
-      </w:pPr>
-      <w:r>
-        <w:t>Submissions are retained only long enough for review, audit logs, and compliance.</w:t>
-      </w:r>
-    </w:p>
-    <w:p/>
     <w:sectPr>
       <w:pgSz w:w="12240" w:h="15840"/>
       <w:pgMar w:top="1440" w:right="1440" w:bottom="1440" w:left="1440" w:header="720" w:footer="720" w:gutter="0"/>
@@ -665,6 +426,155 @@
     </w:lvl>
   </w:abstractNum>
   <w:abstractNum w:abstractNumId="1" w15:restartNumberingAfterBreak="0">
+    <w:nsid w:val="0CF667D0"/>
+    <w:multiLevelType w:val="multilevel"/>
+    <w:tmpl w:val="C15A5092"/>
+    <w:lvl w:ilvl="0">
+      <w:start w:val="1"/>
+      <w:numFmt w:val="bullet"/>
+      <w:lvlText w:val=""/>
+      <w:lvlJc w:val="left"/>
+      <w:pPr>
+        <w:tabs>
+          <w:tab w:val="num" w:pos="720"/>
+        </w:tabs>
+        <w:ind w:left="720" w:hanging="360"/>
+      </w:pPr>
+      <w:rPr>
+        <w:rFonts w:ascii="Symbol" w:hAnsi="Symbol" w:hint="default"/>
+        <w:sz w:val="20"/>
+      </w:rPr>
+    </w:lvl>
+    <w:lvl w:ilvl="1" w:tentative="1">
+      <w:start w:val="1"/>
+      <w:numFmt w:val="bullet"/>
+      <w:lvlText w:val="o"/>
+      <w:lvlJc w:val="left"/>
+      <w:pPr>
+        <w:tabs>
+          <w:tab w:val="num" w:pos="1440"/>
+        </w:tabs>
+        <w:ind w:left="1440" w:hanging="360"/>
+      </w:pPr>
+      <w:rPr>
+        <w:rFonts w:ascii="Courier New" w:hAnsi="Courier New" w:hint="default"/>
+        <w:sz w:val="20"/>
+      </w:rPr>
+    </w:lvl>
+    <w:lvl w:ilvl="2" w:tentative="1">
+      <w:start w:val="1"/>
+      <w:numFmt w:val="bullet"/>
+      <w:lvlText w:val=""/>
+      <w:lvlJc w:val="left"/>
+      <w:pPr>
+        <w:tabs>
+          <w:tab w:val="num" w:pos="2160"/>
+        </w:tabs>
+        <w:ind w:left="2160" w:hanging="360"/>
+      </w:pPr>
+      <w:rPr>
+        <w:rFonts w:ascii="Wingdings" w:hAnsi="Wingdings" w:hint="default"/>
+        <w:sz w:val="20"/>
+      </w:rPr>
+    </w:lvl>
+    <w:lvl w:ilvl="3" w:tentative="1">
+      <w:start w:val="1"/>
+      <w:numFmt w:val="bullet"/>
+      <w:lvlText w:val=""/>
+      <w:lvlJc w:val="left"/>
+      <w:pPr>
+        <w:tabs>
+          <w:tab w:val="num" w:pos="2880"/>
+        </w:tabs>
+        <w:ind w:left="2880" w:hanging="360"/>
+      </w:pPr>
+      <w:rPr>
+        <w:rFonts w:ascii="Wingdings" w:hAnsi="Wingdings" w:hint="default"/>
+        <w:sz w:val="20"/>
+      </w:rPr>
+    </w:lvl>
+    <w:lvl w:ilvl="4" w:tentative="1">
+      <w:start w:val="1"/>
+      <w:numFmt w:val="bullet"/>
+      <w:lvlText w:val=""/>
+      <w:lvlJc w:val="left"/>
+      <w:pPr>
+        <w:tabs>
+          <w:tab w:val="num" w:pos="3600"/>
+        </w:tabs>
+        <w:ind w:left="3600" w:hanging="360"/>
+      </w:pPr>
+      <w:rPr>
+        <w:rFonts w:ascii="Wingdings" w:hAnsi="Wingdings" w:hint="default"/>
+        <w:sz w:val="20"/>
+      </w:rPr>
+    </w:lvl>
+    <w:lvl w:ilvl="5" w:tentative="1">
+      <w:start w:val="1"/>
+      <w:numFmt w:val="bullet"/>
+      <w:lvlText w:val=""/>
+      <w:lvlJc w:val="left"/>
+      <w:pPr>
+        <w:tabs>
+          <w:tab w:val="num" w:pos="4320"/>
+        </w:tabs>
+        <w:ind w:left="4320" w:hanging="360"/>
+      </w:pPr>
+      <w:rPr>
+        <w:rFonts w:ascii="Wingdings" w:hAnsi="Wingdings" w:hint="default"/>
+        <w:sz w:val="20"/>
+      </w:rPr>
+    </w:lvl>
+    <w:lvl w:ilvl="6" w:tentative="1">
+      <w:start w:val="1"/>
+      <w:numFmt w:val="bullet"/>
+      <w:lvlText w:val=""/>
+      <w:lvlJc w:val="left"/>
+      <w:pPr>
+        <w:tabs>
+          <w:tab w:val="num" w:pos="5040"/>
+        </w:tabs>
+        <w:ind w:left="5040" w:hanging="360"/>
+      </w:pPr>
+      <w:rPr>
+        <w:rFonts w:ascii="Wingdings" w:hAnsi="Wingdings" w:hint="default"/>
+        <w:sz w:val="20"/>
+      </w:rPr>
+    </w:lvl>
+    <w:lvl w:ilvl="7" w:tentative="1">
+      <w:start w:val="1"/>
+      <w:numFmt w:val="bullet"/>
+      <w:lvlText w:val=""/>
+      <w:lvlJc w:val="left"/>
+      <w:pPr>
+        <w:tabs>
+          <w:tab w:val="num" w:pos="5760"/>
+        </w:tabs>
+        <w:ind w:left="5760" w:hanging="360"/>
+      </w:pPr>
+      <w:rPr>
+        <w:rFonts w:ascii="Wingdings" w:hAnsi="Wingdings" w:hint="default"/>
+        <w:sz w:val="20"/>
+      </w:rPr>
+    </w:lvl>
+    <w:lvl w:ilvl="8" w:tentative="1">
+      <w:start w:val="1"/>
+      <w:numFmt w:val="bullet"/>
+      <w:lvlText w:val=""/>
+      <w:lvlJc w:val="left"/>
+      <w:pPr>
+        <w:tabs>
+          <w:tab w:val="num" w:pos="6480"/>
+        </w:tabs>
+        <w:ind w:left="6480" w:hanging="360"/>
+      </w:pPr>
+      <w:rPr>
+        <w:rFonts w:ascii="Wingdings" w:hAnsi="Wingdings" w:hint="default"/>
+        <w:sz w:val="20"/>
+      </w:rPr>
+    </w:lvl>
+  </w:abstractNum>
+  <w:abstractNum w:abstractNumId="2" w15:restartNumberingAfterBreak="0">
     <w:nsid w:val="1E1A06AF"/>
     <w:multiLevelType w:val="multilevel"/>
     <w:tmpl w:val="526C7FEA"/>
@@ -813,7 +723,7 @@
       </w:rPr>
     </w:lvl>
   </w:abstractNum>
-  <w:abstractNum w:abstractNumId="2" w15:restartNumberingAfterBreak="0">
+  <w:abstractNum w:abstractNumId="3" w15:restartNumberingAfterBreak="0">
     <w:nsid w:val="231641F2"/>
     <w:multiLevelType w:val="multilevel"/>
     <w:tmpl w:val="2C0C16D0"/>
@@ -962,7 +872,7 @@
       </w:rPr>
     </w:lvl>
   </w:abstractNum>
-  <w:abstractNum w:abstractNumId="3" w15:restartNumberingAfterBreak="0">
+  <w:abstractNum w:abstractNumId="4" w15:restartNumberingAfterBreak="0">
     <w:nsid w:val="27495746"/>
     <w:multiLevelType w:val="multilevel"/>
     <w:tmpl w:val="A04C131A"/>
@@ -1111,7 +1021,156 @@
       </w:rPr>
     </w:lvl>
   </w:abstractNum>
-  <w:abstractNum w:abstractNumId="4" w15:restartNumberingAfterBreak="0">
+  <w:abstractNum w:abstractNumId="5" w15:restartNumberingAfterBreak="0">
+    <w:nsid w:val="3E7133C4"/>
+    <w:multiLevelType w:val="multilevel"/>
+    <w:tmpl w:val="5CB8948C"/>
+    <w:lvl w:ilvl="0">
+      <w:start w:val="1"/>
+      <w:numFmt w:val="bullet"/>
+      <w:lvlText w:val=""/>
+      <w:lvlJc w:val="left"/>
+      <w:pPr>
+        <w:tabs>
+          <w:tab w:val="num" w:pos="720"/>
+        </w:tabs>
+        <w:ind w:left="720" w:hanging="360"/>
+      </w:pPr>
+      <w:rPr>
+        <w:rFonts w:ascii="Symbol" w:hAnsi="Symbol" w:hint="default"/>
+        <w:sz w:val="20"/>
+      </w:rPr>
+    </w:lvl>
+    <w:lvl w:ilvl="1" w:tentative="1">
+      <w:start w:val="1"/>
+      <w:numFmt w:val="bullet"/>
+      <w:lvlText w:val="o"/>
+      <w:lvlJc w:val="left"/>
+      <w:pPr>
+        <w:tabs>
+          <w:tab w:val="num" w:pos="1440"/>
+        </w:tabs>
+        <w:ind w:left="1440" w:hanging="360"/>
+      </w:pPr>
+      <w:rPr>
+        <w:rFonts w:ascii="Courier New" w:hAnsi="Courier New" w:hint="default"/>
+        <w:sz w:val="20"/>
+      </w:rPr>
+    </w:lvl>
+    <w:lvl w:ilvl="2" w:tentative="1">
+      <w:start w:val="1"/>
+      <w:numFmt w:val="bullet"/>
+      <w:lvlText w:val=""/>
+      <w:lvlJc w:val="left"/>
+      <w:pPr>
+        <w:tabs>
+          <w:tab w:val="num" w:pos="2160"/>
+        </w:tabs>
+        <w:ind w:left="2160" w:hanging="360"/>
+      </w:pPr>
+      <w:rPr>
+        <w:rFonts w:ascii="Wingdings" w:hAnsi="Wingdings" w:hint="default"/>
+        <w:sz w:val="20"/>
+      </w:rPr>
+    </w:lvl>
+    <w:lvl w:ilvl="3" w:tentative="1">
+      <w:start w:val="1"/>
+      <w:numFmt w:val="bullet"/>
+      <w:lvlText w:val=""/>
+      <w:lvlJc w:val="left"/>
+      <w:pPr>
+        <w:tabs>
+          <w:tab w:val="num" w:pos="2880"/>
+        </w:tabs>
+        <w:ind w:left="2880" w:hanging="360"/>
+      </w:pPr>
+      <w:rPr>
+        <w:rFonts w:ascii="Wingdings" w:hAnsi="Wingdings" w:hint="default"/>
+        <w:sz w:val="20"/>
+      </w:rPr>
+    </w:lvl>
+    <w:lvl w:ilvl="4" w:tentative="1">
+      <w:start w:val="1"/>
+      <w:numFmt w:val="bullet"/>
+      <w:lvlText w:val=""/>
+      <w:lvlJc w:val="left"/>
+      <w:pPr>
+        <w:tabs>
+          <w:tab w:val="num" w:pos="3600"/>
+        </w:tabs>
+        <w:ind w:left="3600" w:hanging="360"/>
+      </w:pPr>
+      <w:rPr>
+        <w:rFonts w:ascii="Wingdings" w:hAnsi="Wingdings" w:hint="default"/>
+        <w:sz w:val="20"/>
+      </w:rPr>
+    </w:lvl>
+    <w:lvl w:ilvl="5" w:tentative="1">
+      <w:start w:val="1"/>
+      <w:numFmt w:val="bullet"/>
+      <w:lvlText w:val=""/>
+      <w:lvlJc w:val="left"/>
+      <w:pPr>
+        <w:tabs>
+          <w:tab w:val="num" w:pos="4320"/>
+        </w:tabs>
+        <w:ind w:left="4320" w:hanging="360"/>
+      </w:pPr>
+      <w:rPr>
+        <w:rFonts w:ascii="Wingdings" w:hAnsi="Wingdings" w:hint="default"/>
+        <w:sz w:val="20"/>
+      </w:rPr>
+    </w:lvl>
+    <w:lvl w:ilvl="6" w:tentative="1">
+      <w:start w:val="1"/>
+      <w:numFmt w:val="bullet"/>
+      <w:lvlText w:val=""/>
+      <w:lvlJc w:val="left"/>
+      <w:pPr>
+        <w:tabs>
+          <w:tab w:val="num" w:pos="5040"/>
+        </w:tabs>
+        <w:ind w:left="5040" w:hanging="360"/>
+      </w:pPr>
+      <w:rPr>
+        <w:rFonts w:ascii="Wingdings" w:hAnsi="Wingdings" w:hint="default"/>
+        <w:sz w:val="20"/>
+      </w:rPr>
+    </w:lvl>
+    <w:lvl w:ilvl="7" w:tentative="1">
+      <w:start w:val="1"/>
+      <w:numFmt w:val="bullet"/>
+      <w:lvlText w:val=""/>
+      <w:lvlJc w:val="left"/>
+      <w:pPr>
+        <w:tabs>
+          <w:tab w:val="num" w:pos="5760"/>
+        </w:tabs>
+        <w:ind w:left="5760" w:hanging="360"/>
+      </w:pPr>
+      <w:rPr>
+        <w:rFonts w:ascii="Wingdings" w:hAnsi="Wingdings" w:hint="default"/>
+        <w:sz w:val="20"/>
+      </w:rPr>
+    </w:lvl>
+    <w:lvl w:ilvl="8" w:tentative="1">
+      <w:start w:val="1"/>
+      <w:numFmt w:val="bullet"/>
+      <w:lvlText w:val=""/>
+      <w:lvlJc w:val="left"/>
+      <w:pPr>
+        <w:tabs>
+          <w:tab w:val="num" w:pos="6480"/>
+        </w:tabs>
+        <w:ind w:left="6480" w:hanging="360"/>
+      </w:pPr>
+      <w:rPr>
+        <w:rFonts w:ascii="Wingdings" w:hAnsi="Wingdings" w:hint="default"/>
+        <w:sz w:val="20"/>
+      </w:rPr>
+    </w:lvl>
+  </w:abstractNum>
+  <w:abstractNum w:abstractNumId="6" w15:restartNumberingAfterBreak="0">
     <w:nsid w:val="58BF66BC"/>
     <w:multiLevelType w:val="multilevel"/>
     <w:tmpl w:val="274A8FBE"/>
@@ -1260,7 +1319,7 @@
       </w:rPr>
     </w:lvl>
   </w:abstractNum>
-  <w:abstractNum w:abstractNumId="5" w15:restartNumberingAfterBreak="0">
+  <w:abstractNum w:abstractNumId="7" w15:restartNumberingAfterBreak="0">
     <w:nsid w:val="7D5E45C7"/>
     <w:multiLevelType w:val="multilevel"/>
     <w:tmpl w:val="27787EFC"/>
@@ -1409,7 +1468,7 @@
       </w:rPr>
     </w:lvl>
   </w:abstractNum>
-  <w:abstractNum w:abstractNumId="6" w15:restartNumberingAfterBreak="0">
+  <w:abstractNum w:abstractNumId="8" w15:restartNumberingAfterBreak="0">
     <w:nsid w:val="7D9F052A"/>
     <w:multiLevelType w:val="multilevel"/>
     <w:tmpl w:val="BCD237A2"/>
@@ -1559,25 +1618,31 @@
     </w:lvl>
   </w:abstractNum>
   <w:num w:numId="1" w16cid:durableId="2116712506">
-    <w:abstractNumId w:val="5"/>
+    <w:abstractNumId w:val="7"/>
   </w:num>
   <w:num w:numId="2" w16cid:durableId="1494446687">
-    <w:abstractNumId w:val="2"/>
+    <w:abstractNumId w:val="3"/>
   </w:num>
   <w:num w:numId="3" w16cid:durableId="1181313355">
-    <w:abstractNumId w:val="6"/>
+    <w:abstractNumId w:val="8"/>
   </w:num>
   <w:num w:numId="4" w16cid:durableId="1481116842">
-    <w:abstractNumId w:val="1"/>
+    <w:abstractNumId w:val="2"/>
   </w:num>
   <w:num w:numId="5" w16cid:durableId="1315375268">
     <w:abstractNumId w:val="0"/>
   </w:num>
   <w:num w:numId="6" w16cid:durableId="357508570">
-    <w:abstractNumId w:val="3"/>
+    <w:abstractNumId w:val="4"/>
   </w:num>
   <w:num w:numId="7" w16cid:durableId="2103260848">
-    <w:abstractNumId w:val="4"/>
+    <w:abstractNumId w:val="6"/>
+  </w:num>
+  <w:num w:numId="8" w16cid:durableId="1164515754">
+    <w:abstractNumId w:val="1"/>
+  </w:num>
+  <w:num w:numId="9" w16cid:durableId="563371211">
+    <w:abstractNumId w:val="5"/>
   </w:num>
 </w:numbering>
 </file>

</xml_diff>